<commit_message>
README.md updated and initial end of day Training notes
</commit_message>
<xml_diff>
--- a/Documents/SQL-Mini-Project-Summary.docx
+++ b/Documents/SQL-Mini-Project-Summary.docx
@@ -231,17 +231,7 @@
                 <w:sz w:val="24"/>
                 <w:szCs w:val="24"/>
               </w:rPr>
-              <w:t>Due</w:t>
-            </w:r>
-            <w:r>
-              <w:rPr>
-                <w:rFonts w:asciiTheme="minorEastAsia" w:hAnsiTheme="minorEastAsia" w:cstheme="majorHAnsi"/>
-                <w:b/>
-                <w:bCs/>
-                <w:sz w:val="24"/>
-                <w:szCs w:val="24"/>
-              </w:rPr>
-              <w:t xml:space="preserve">: </w:t>
+              <w:t xml:space="preserve">Due: </w:t>
             </w:r>
             <w:r>
               <w:rPr>
@@ -391,19 +381,7 @@
               <w:rPr>
                 <w:rFonts w:ascii="Abadi" w:hAnsi="Abadi"/>
               </w:rPr>
-              <w:t xml:space="preserve">Write a query that lists all Customers in either Paris or London. Include Customer ID, Company </w:t>
-            </w:r>
-            <w:r>
-              <w:rPr>
-                <w:rFonts w:ascii="Abadi" w:hAnsi="Abadi"/>
-              </w:rPr>
-              <w:t>Name,</w:t>
-            </w:r>
-            <w:r>
-              <w:rPr>
-                <w:rFonts w:ascii="Abadi" w:hAnsi="Abadi"/>
-              </w:rPr>
-              <w:t xml:space="preserve"> and all address fields.</w:t>
+              <w:t>Write a query that lists all Customers in either Paris or London. Include Customer ID, Company Name, and all address fields.</w:t>
             </w:r>
           </w:p>
         </w:tc>
@@ -569,44 +547,6 @@
         </w:drawing>
       </w:r>
     </w:p>
-    <w:tbl>
-      <w:tblPr>
-        <w:tblStyle w:val="TableGrid"/>
-        <w:tblW w:w="0" w:type="auto"/>
-        <w:tblLook w:val="04A0" w:firstRow="1" w:lastRow="0" w:firstColumn="1" w:lastColumn="0" w:noHBand="0" w:noVBand="1"/>
-      </w:tblPr>
-      <w:tblGrid>
-        <w:gridCol w:w="10456"/>
-      </w:tblGrid>
-      <w:tr>
-        <w:tc>
-          <w:tcPr>
-            <w:tcW w:w="10456" w:type="dxa"/>
-            <w:shd w:val="clear" w:color="auto" w:fill="A8D08D" w:themeFill="accent6" w:themeFillTint="99"/>
-          </w:tcPr>
-          <w:p>
-            <w:pPr>
-              <w:jc w:val="center"/>
-              <w:rPr>
-                <w:rFonts w:asciiTheme="minorEastAsia" w:hAnsiTheme="minorEastAsia" w:cs="Arial"/>
-                <w:sz w:val="21"/>
-                <w:szCs w:val="21"/>
-              </w:rPr>
-            </w:pPr>
-            <w:bookmarkStart w:id="1" w:name="_Hlk44330700"/>
-            <w:r>
-              <w:rPr>
-                <w:rFonts w:asciiTheme="minorEastAsia" w:hAnsiTheme="minorEastAsia"/>
-                <w:sz w:val="21"/>
-                <w:szCs w:val="21"/>
-              </w:rPr>
-              <w:t>Marks: 5 / 5</w:t>
-            </w:r>
-          </w:p>
-        </w:tc>
-      </w:tr>
-      <w:bookmarkEnd w:id="1"/>
-    </w:tbl>
     <w:p>
       <w:pPr>
         <w:rPr>
@@ -647,17 +587,7 @@
                 <w:sz w:val="21"/>
                 <w:szCs w:val="21"/>
               </w:rPr>
-              <w:t>1</w:t>
-            </w:r>
-            <w:r>
-              <w:rPr>
-                <w:rFonts w:asciiTheme="minorEastAsia" w:hAnsiTheme="minorEastAsia" w:cs="Arial"/>
-                <w:b/>
-                <w:bCs/>
-                <w:sz w:val="21"/>
-                <w:szCs w:val="21"/>
-              </w:rPr>
-              <w:t>.2</w:t>
+              <w:t>1.2</w:t>
             </w:r>
           </w:p>
         </w:tc>
@@ -840,116 +770,6 @@
         </w:drawing>
       </w:r>
     </w:p>
-    <w:tbl>
-      <w:tblPr>
-        <w:tblStyle w:val="TableGrid"/>
-        <w:tblW w:w="0" w:type="auto"/>
-        <w:tblLook w:val="04A0" w:firstRow="1" w:lastRow="0" w:firstColumn="1" w:lastColumn="0" w:noHBand="0" w:noVBand="1"/>
-      </w:tblPr>
-      <w:tblGrid>
-        <w:gridCol w:w="10456"/>
-      </w:tblGrid>
-      <w:tr>
-        <w:tc>
-          <w:tcPr>
-            <w:tcW w:w="10456" w:type="dxa"/>
-            <w:shd w:val="clear" w:color="auto" w:fill="A8D08D" w:themeFill="accent6" w:themeFillTint="99"/>
-          </w:tcPr>
-          <w:p>
-            <w:pPr>
-              <w:jc w:val="center"/>
-              <w:rPr>
-                <w:rFonts w:asciiTheme="minorEastAsia" w:hAnsiTheme="minorEastAsia" w:cs="Arial"/>
-                <w:sz w:val="21"/>
-                <w:szCs w:val="21"/>
-              </w:rPr>
-            </w:pPr>
-            <w:bookmarkStart w:id="2" w:name="_Hlk44330846"/>
-            <w:r>
-              <w:rPr>
-                <w:rFonts w:asciiTheme="minorEastAsia" w:hAnsiTheme="minorEastAsia"/>
-                <w:sz w:val="21"/>
-                <w:szCs w:val="21"/>
-              </w:rPr>
-              <w:t>Marks: 5 / 5</w:t>
-            </w:r>
-          </w:p>
-        </w:tc>
-      </w:tr>
-      <w:bookmarkEnd w:id="2"/>
-    </w:tbl>
-    <w:p>
-      <w:pPr>
-        <w:rPr>
-          <w:rFonts w:ascii="Arial" w:hAnsi="Arial" w:cs="Arial"/>
-          <w:sz w:val="21"/>
-          <w:szCs w:val="21"/>
-        </w:rPr>
-      </w:pPr>
-    </w:p>
-    <w:p>
-      <w:pPr>
-        <w:rPr>
-          <w:rFonts w:ascii="Arial" w:hAnsi="Arial" w:cs="Arial"/>
-          <w:sz w:val="21"/>
-          <w:szCs w:val="21"/>
-        </w:rPr>
-      </w:pPr>
-    </w:p>
-    <w:p>
-      <w:pPr>
-        <w:rPr>
-          <w:rFonts w:ascii="Arial" w:hAnsi="Arial" w:cs="Arial"/>
-          <w:sz w:val="21"/>
-          <w:szCs w:val="21"/>
-        </w:rPr>
-      </w:pPr>
-    </w:p>
-    <w:p>
-      <w:pPr>
-        <w:rPr>
-          <w:rFonts w:ascii="Arial" w:hAnsi="Arial" w:cs="Arial"/>
-          <w:sz w:val="21"/>
-          <w:szCs w:val="21"/>
-        </w:rPr>
-      </w:pPr>
-    </w:p>
-    <w:p>
-      <w:pPr>
-        <w:rPr>
-          <w:rFonts w:ascii="Arial" w:hAnsi="Arial" w:cs="Arial"/>
-          <w:sz w:val="21"/>
-          <w:szCs w:val="21"/>
-        </w:rPr>
-      </w:pPr>
-    </w:p>
-    <w:p>
-      <w:pPr>
-        <w:rPr>
-          <w:rFonts w:ascii="Arial" w:hAnsi="Arial" w:cs="Arial"/>
-          <w:sz w:val="21"/>
-          <w:szCs w:val="21"/>
-        </w:rPr>
-      </w:pPr>
-    </w:p>
-    <w:p>
-      <w:pPr>
-        <w:rPr>
-          <w:rFonts w:ascii="Arial" w:hAnsi="Arial" w:cs="Arial"/>
-          <w:sz w:val="21"/>
-          <w:szCs w:val="21"/>
-        </w:rPr>
-      </w:pPr>
-    </w:p>
-    <w:p>
-      <w:pPr>
-        <w:rPr>
-          <w:rFonts w:ascii="Arial" w:hAnsi="Arial" w:cs="Arial"/>
-          <w:sz w:val="21"/>
-          <w:szCs w:val="21"/>
-        </w:rPr>
-      </w:pPr>
-    </w:p>
     <w:p>
       <w:pPr>
         <w:rPr>
@@ -992,18 +812,7 @@
                 <w:sz w:val="21"/>
                 <w:szCs w:val="21"/>
               </w:rPr>
-              <w:lastRenderedPageBreak/>
-              <w:t>1</w:t>
-            </w:r>
-            <w:r>
-              <w:rPr>
-                <w:rFonts w:asciiTheme="minorEastAsia" w:hAnsiTheme="minorEastAsia" w:cs="Arial"/>
-                <w:b/>
-                <w:bCs/>
-                <w:sz w:val="21"/>
-                <w:szCs w:val="21"/>
-              </w:rPr>
-              <w:t>.3</w:t>
+              <w:t>1.3</w:t>
             </w:r>
           </w:p>
         </w:tc>
@@ -1206,51 +1015,6 @@
         <w:tblLook w:val="04A0" w:firstRow="1" w:lastRow="0" w:firstColumn="1" w:lastColumn="0" w:noHBand="0" w:noVBand="1"/>
       </w:tblPr>
       <w:tblGrid>
-        <w:gridCol w:w="10456"/>
-      </w:tblGrid>
-      <w:tr>
-        <w:tc>
-          <w:tcPr>
-            <w:tcW w:w="10456" w:type="dxa"/>
-            <w:shd w:val="clear" w:color="auto" w:fill="A8D08D" w:themeFill="accent6" w:themeFillTint="99"/>
-          </w:tcPr>
-          <w:p>
-            <w:pPr>
-              <w:jc w:val="center"/>
-              <w:rPr>
-                <w:rFonts w:asciiTheme="minorEastAsia" w:hAnsiTheme="minorEastAsia" w:cs="Arial"/>
-                <w:sz w:val="21"/>
-                <w:szCs w:val="21"/>
-              </w:rPr>
-            </w:pPr>
-            <w:r>
-              <w:rPr>
-                <w:rFonts w:asciiTheme="minorEastAsia" w:hAnsiTheme="minorEastAsia"/>
-                <w:sz w:val="21"/>
-                <w:szCs w:val="21"/>
-              </w:rPr>
-              <w:t>Marks: 5 / 5</w:t>
-            </w:r>
-          </w:p>
-        </w:tc>
-      </w:tr>
-    </w:tbl>
-    <w:p>
-      <w:pPr>
-        <w:rPr>
-          <w:rFonts w:ascii="Arial" w:hAnsi="Arial" w:cs="Arial"/>
-          <w:sz w:val="21"/>
-          <w:szCs w:val="21"/>
-        </w:rPr>
-      </w:pPr>
-    </w:p>
-    <w:tbl>
-      <w:tblPr>
-        <w:tblStyle w:val="TableGrid"/>
-        <w:tblW w:w="0" w:type="auto"/>
-        <w:tblLook w:val="04A0" w:firstRow="1" w:lastRow="0" w:firstColumn="1" w:lastColumn="0" w:noHBand="0" w:noVBand="1"/>
-      </w:tblPr>
-      <w:tblGrid>
         <w:gridCol w:w="502"/>
         <w:gridCol w:w="9954"/>
       </w:tblGrid>
@@ -1277,17 +1041,8 @@
                 <w:sz w:val="21"/>
                 <w:szCs w:val="21"/>
               </w:rPr>
-              <w:t>1</w:t>
-            </w:r>
-            <w:r>
-              <w:rPr>
-                <w:rFonts w:asciiTheme="minorEastAsia" w:hAnsiTheme="minorEastAsia" w:cs="Arial"/>
-                <w:b/>
-                <w:bCs/>
-                <w:sz w:val="21"/>
-                <w:szCs w:val="21"/>
-              </w:rPr>
-              <w:t>.4</w:t>
+              <w:lastRenderedPageBreak/>
+              <w:t>1.4</w:t>
             </w:r>
           </w:p>
         </w:tc>
@@ -1474,51 +1229,6 @@
         </w:drawing>
       </w:r>
     </w:p>
-    <w:tbl>
-      <w:tblPr>
-        <w:tblStyle w:val="TableGrid"/>
-        <w:tblW w:w="0" w:type="auto"/>
-        <w:tblLook w:val="04A0" w:firstRow="1" w:lastRow="0" w:firstColumn="1" w:lastColumn="0" w:noHBand="0" w:noVBand="1"/>
-      </w:tblPr>
-      <w:tblGrid>
-        <w:gridCol w:w="10456"/>
-      </w:tblGrid>
-      <w:tr>
-        <w:tc>
-          <w:tcPr>
-            <w:tcW w:w="10456" w:type="dxa"/>
-            <w:shd w:val="clear" w:color="auto" w:fill="A8D08D" w:themeFill="accent6" w:themeFillTint="99"/>
-          </w:tcPr>
-          <w:p>
-            <w:pPr>
-              <w:jc w:val="center"/>
-              <w:rPr>
-                <w:rFonts w:asciiTheme="minorEastAsia" w:hAnsiTheme="minorEastAsia" w:cs="Arial"/>
-                <w:sz w:val="21"/>
-                <w:szCs w:val="21"/>
-              </w:rPr>
-            </w:pPr>
-            <w:r>
-              <w:rPr>
-                <w:rFonts w:asciiTheme="minorEastAsia" w:hAnsiTheme="minorEastAsia"/>
-                <w:sz w:val="21"/>
-                <w:szCs w:val="21"/>
-              </w:rPr>
-              <w:t>Marks: 5 / 5</w:t>
-            </w:r>
-          </w:p>
-        </w:tc>
-      </w:tr>
-    </w:tbl>
-    <w:p>
-      <w:pPr>
-        <w:rPr>
-          <w:rFonts w:ascii="Arial" w:hAnsi="Arial" w:cs="Arial"/>
-          <w:sz w:val="21"/>
-          <w:szCs w:val="21"/>
-        </w:rPr>
-      </w:pPr>
-    </w:p>
     <w:p>
       <w:pPr>
         <w:rPr>
@@ -1561,17 +1271,7 @@
                 <w:sz w:val="21"/>
                 <w:szCs w:val="21"/>
               </w:rPr>
-              <w:t>1</w:t>
-            </w:r>
-            <w:r>
-              <w:rPr>
-                <w:rFonts w:asciiTheme="minorEastAsia" w:hAnsiTheme="minorEastAsia" w:cs="Arial"/>
-                <w:b/>
-                <w:bCs/>
-                <w:sz w:val="21"/>
-                <w:szCs w:val="21"/>
-              </w:rPr>
-              <w:t>.5</w:t>
+              <w:t>1.5</w:t>
             </w:r>
           </w:p>
         </w:tc>
@@ -1758,78 +1458,6 @@
         </w:drawing>
       </w:r>
     </w:p>
-    <w:tbl>
-      <w:tblPr>
-        <w:tblStyle w:val="TableGrid"/>
-        <w:tblW w:w="0" w:type="auto"/>
-        <w:tblLook w:val="04A0" w:firstRow="1" w:lastRow="0" w:firstColumn="1" w:lastColumn="0" w:noHBand="0" w:noVBand="1"/>
-      </w:tblPr>
-      <w:tblGrid>
-        <w:gridCol w:w="10456"/>
-      </w:tblGrid>
-      <w:tr>
-        <w:tc>
-          <w:tcPr>
-            <w:tcW w:w="10456" w:type="dxa"/>
-            <w:shd w:val="clear" w:color="auto" w:fill="A8D08D" w:themeFill="accent6" w:themeFillTint="99"/>
-          </w:tcPr>
-          <w:p>
-            <w:pPr>
-              <w:jc w:val="center"/>
-              <w:rPr>
-                <w:rFonts w:asciiTheme="minorEastAsia" w:hAnsiTheme="minorEastAsia" w:cs="Arial"/>
-                <w:sz w:val="21"/>
-                <w:szCs w:val="21"/>
-              </w:rPr>
-            </w:pPr>
-            <w:r>
-              <w:rPr>
-                <w:rFonts w:asciiTheme="minorEastAsia" w:hAnsiTheme="minorEastAsia"/>
-                <w:sz w:val="21"/>
-                <w:szCs w:val="21"/>
-              </w:rPr>
-              <w:t>Marks: 5 / 5</w:t>
-            </w:r>
-          </w:p>
-        </w:tc>
-      </w:tr>
-    </w:tbl>
-    <w:p>
-      <w:pPr>
-        <w:rPr>
-          <w:rFonts w:ascii="Arial" w:hAnsi="Arial" w:cs="Arial"/>
-          <w:sz w:val="21"/>
-          <w:szCs w:val="21"/>
-        </w:rPr>
-      </w:pPr>
-    </w:p>
-    <w:p>
-      <w:pPr>
-        <w:rPr>
-          <w:rFonts w:ascii="Arial" w:hAnsi="Arial" w:cs="Arial"/>
-          <w:sz w:val="21"/>
-          <w:szCs w:val="21"/>
-        </w:rPr>
-      </w:pPr>
-    </w:p>
-    <w:p>
-      <w:pPr>
-        <w:rPr>
-          <w:rFonts w:ascii="Arial" w:hAnsi="Arial" w:cs="Arial"/>
-          <w:sz w:val="21"/>
-          <w:szCs w:val="21"/>
-        </w:rPr>
-      </w:pPr>
-    </w:p>
-    <w:p>
-      <w:pPr>
-        <w:rPr>
-          <w:rFonts w:ascii="Arial" w:hAnsi="Arial" w:cs="Arial"/>
-          <w:sz w:val="21"/>
-          <w:szCs w:val="21"/>
-        </w:rPr>
-      </w:pPr>
-    </w:p>
     <w:p>
       <w:pPr>
         <w:rPr>
@@ -1872,18 +1500,7 @@
                 <w:sz w:val="21"/>
                 <w:szCs w:val="21"/>
               </w:rPr>
-              <w:lastRenderedPageBreak/>
-              <w:t>1.</w:t>
-            </w:r>
-            <w:r>
-              <w:rPr>
-                <w:rFonts w:asciiTheme="minorEastAsia" w:hAnsiTheme="minorEastAsia" w:cs="Arial"/>
-                <w:b/>
-                <w:bCs/>
-                <w:sz w:val="21"/>
-                <w:szCs w:val="21"/>
-              </w:rPr>
-              <w:t>6</w:t>
+              <w:t>1.6</w:t>
             </w:r>
           </w:p>
         </w:tc>
@@ -1994,7 +1611,7 @@
                 <w:szCs w:val="21"/>
               </w:rPr>
             </w:pPr>
-            <w:bookmarkStart w:id="3" w:name="_Hlk44331560"/>
+            <w:bookmarkStart w:id="1" w:name="_Hlk44331560"/>
             <w:r>
               <w:rPr>
                 <w:rFonts w:asciiTheme="minorEastAsia" w:hAnsiTheme="minorEastAsia" w:cs="Arial"/>
@@ -2006,7 +1623,7 @@
           </w:p>
         </w:tc>
       </w:tr>
-      <w:bookmarkEnd w:id="3"/>
+      <w:bookmarkEnd w:id="1"/>
     </w:tbl>
     <w:p>
       <w:pPr>
@@ -2072,46 +1689,49 @@
         </w:drawing>
       </w:r>
     </w:p>
-    <w:tbl>
-      <w:tblPr>
-        <w:tblStyle w:val="TableGrid"/>
-        <w:tblW w:w="0" w:type="auto"/>
-        <w:tblLook w:val="04A0" w:firstRow="1" w:lastRow="0" w:firstColumn="1" w:lastColumn="0" w:noHBand="0" w:noVBand="1"/>
-      </w:tblPr>
-      <w:tblGrid>
-        <w:gridCol w:w="10456"/>
-      </w:tblGrid>
-      <w:tr>
-        <w:tc>
-          <w:tcPr>
-            <w:tcW w:w="10456" w:type="dxa"/>
-            <w:shd w:val="clear" w:color="auto" w:fill="A8D08D" w:themeFill="accent6" w:themeFillTint="99"/>
-          </w:tcPr>
-          <w:p>
-            <w:pPr>
-              <w:jc w:val="center"/>
-              <w:rPr>
-                <w:rFonts w:asciiTheme="minorEastAsia" w:hAnsiTheme="minorEastAsia" w:cs="Arial"/>
-                <w:sz w:val="21"/>
-                <w:szCs w:val="21"/>
-              </w:rPr>
-            </w:pPr>
-            <w:bookmarkStart w:id="4" w:name="_Hlk44331978"/>
-            <w:r>
-              <w:rPr>
-                <w:rFonts w:asciiTheme="minorEastAsia" w:hAnsiTheme="minorEastAsia"/>
-                <w:sz w:val="21"/>
-                <w:szCs w:val="21"/>
-              </w:rPr>
-              <w:t>Marks: 5 / 5</w:t>
-            </w:r>
-          </w:p>
-        </w:tc>
-      </w:tr>
-      <w:bookmarkEnd w:id="4"/>
-    </w:tbl>
-    <w:p>
-      <w:pPr>
+    <w:p>
+      <w:pPr>
+        <w:jc w:val="center"/>
+        <w:rPr>
+          <w:rFonts w:ascii="Arial" w:hAnsi="Arial" w:cs="Arial"/>
+          <w:sz w:val="21"/>
+          <w:szCs w:val="21"/>
+        </w:rPr>
+      </w:pPr>
+    </w:p>
+    <w:p>
+      <w:pPr>
+        <w:jc w:val="center"/>
+        <w:rPr>
+          <w:rFonts w:ascii="Arial" w:hAnsi="Arial" w:cs="Arial"/>
+          <w:sz w:val="21"/>
+          <w:szCs w:val="21"/>
+        </w:rPr>
+      </w:pPr>
+    </w:p>
+    <w:p>
+      <w:pPr>
+        <w:jc w:val="center"/>
+        <w:rPr>
+          <w:rFonts w:ascii="Arial" w:hAnsi="Arial" w:cs="Arial"/>
+          <w:sz w:val="21"/>
+          <w:szCs w:val="21"/>
+        </w:rPr>
+      </w:pPr>
+    </w:p>
+    <w:p>
+      <w:pPr>
+        <w:jc w:val="center"/>
+        <w:rPr>
+          <w:rFonts w:ascii="Arial" w:hAnsi="Arial" w:cs="Arial"/>
+          <w:sz w:val="21"/>
+          <w:szCs w:val="21"/>
+        </w:rPr>
+      </w:pPr>
+    </w:p>
+    <w:p>
+      <w:pPr>
+        <w:jc w:val="center"/>
         <w:rPr>
           <w:rFonts w:ascii="Arial" w:hAnsi="Arial" w:cs="Arial"/>
           <w:sz w:val="21"/>
@@ -2152,17 +1772,8 @@
                 <w:sz w:val="21"/>
                 <w:szCs w:val="21"/>
               </w:rPr>
-              <w:t>1.</w:t>
-            </w:r>
-            <w:r>
-              <w:rPr>
-                <w:rFonts w:asciiTheme="minorEastAsia" w:hAnsiTheme="minorEastAsia" w:cs="Arial"/>
-                <w:b/>
-                <w:bCs/>
-                <w:sz w:val="21"/>
-                <w:szCs w:val="21"/>
-              </w:rPr>
-              <w:t>7</w:t>
+              <w:lastRenderedPageBreak/>
+              <w:t>1.7</w:t>
             </w:r>
           </w:p>
         </w:tc>
@@ -2347,42 +1958,6 @@
         </w:drawing>
       </w:r>
     </w:p>
-    <w:tbl>
-      <w:tblPr>
-        <w:tblStyle w:val="TableGrid"/>
-        <w:tblW w:w="0" w:type="auto"/>
-        <w:tblLook w:val="04A0" w:firstRow="1" w:lastRow="0" w:firstColumn="1" w:lastColumn="0" w:noHBand="0" w:noVBand="1"/>
-      </w:tblPr>
-      <w:tblGrid>
-        <w:gridCol w:w="10456"/>
-      </w:tblGrid>
-      <w:tr>
-        <w:tc>
-          <w:tcPr>
-            <w:tcW w:w="10456" w:type="dxa"/>
-            <w:shd w:val="clear" w:color="auto" w:fill="A8D08D" w:themeFill="accent6" w:themeFillTint="99"/>
-          </w:tcPr>
-          <w:p>
-            <w:pPr>
-              <w:jc w:val="center"/>
-              <w:rPr>
-                <w:rFonts w:asciiTheme="minorEastAsia" w:hAnsiTheme="minorEastAsia" w:cs="Arial"/>
-                <w:sz w:val="21"/>
-                <w:szCs w:val="21"/>
-              </w:rPr>
-            </w:pPr>
-            <w:r>
-              <w:rPr>
-                <w:rFonts w:asciiTheme="minorEastAsia" w:hAnsiTheme="minorEastAsia"/>
-                <w:sz w:val="21"/>
-                <w:szCs w:val="21"/>
-              </w:rPr>
-              <w:t>Marks: 5 / 5</w:t>
-            </w:r>
-          </w:p>
-        </w:tc>
-      </w:tr>
-    </w:tbl>
     <w:p>
       <w:pPr>
         <w:rPr>
@@ -2425,17 +2000,7 @@
                 <w:sz w:val="21"/>
                 <w:szCs w:val="21"/>
               </w:rPr>
-              <w:t>1.</w:t>
-            </w:r>
-            <w:r>
-              <w:rPr>
-                <w:rFonts w:asciiTheme="minorEastAsia" w:hAnsiTheme="minorEastAsia" w:cs="Arial"/>
-                <w:b/>
-                <w:bCs/>
-                <w:sz w:val="21"/>
-                <w:szCs w:val="21"/>
-              </w:rPr>
-              <w:t>8</w:t>
+              <w:t>1.8</w:t>
             </w:r>
           </w:p>
         </w:tc>
@@ -2546,7 +2111,7 @@
                 <w:szCs w:val="21"/>
               </w:rPr>
             </w:pPr>
-            <w:bookmarkStart w:id="5" w:name="_Hlk44332135"/>
+            <w:bookmarkStart w:id="2" w:name="_Hlk44332135"/>
             <w:r>
               <w:rPr>
                 <w:rFonts w:asciiTheme="minorEastAsia" w:hAnsiTheme="minorEastAsia" w:cs="Arial"/>
@@ -2558,7 +2123,7 @@
           </w:p>
         </w:tc>
       </w:tr>
-      <w:bookmarkEnd w:id="5"/>
+      <w:bookmarkEnd w:id="2"/>
     </w:tbl>
     <w:p>
       <w:pPr>
@@ -2624,69 +2189,6 @@
         </w:drawing>
       </w:r>
     </w:p>
-    <w:tbl>
-      <w:tblPr>
-        <w:tblStyle w:val="TableGrid"/>
-        <w:tblW w:w="0" w:type="auto"/>
-        <w:tblLook w:val="04A0" w:firstRow="1" w:lastRow="0" w:firstColumn="1" w:lastColumn="0" w:noHBand="0" w:noVBand="1"/>
-      </w:tblPr>
-      <w:tblGrid>
-        <w:gridCol w:w="10456"/>
-      </w:tblGrid>
-      <w:tr>
-        <w:tc>
-          <w:tcPr>
-            <w:tcW w:w="10456" w:type="dxa"/>
-            <w:shd w:val="clear" w:color="auto" w:fill="A8D08D" w:themeFill="accent6" w:themeFillTint="99"/>
-          </w:tcPr>
-          <w:p>
-            <w:pPr>
-              <w:jc w:val="center"/>
-              <w:rPr>
-                <w:rFonts w:asciiTheme="minorEastAsia" w:hAnsiTheme="minorEastAsia" w:cs="Arial"/>
-                <w:sz w:val="21"/>
-                <w:szCs w:val="21"/>
-              </w:rPr>
-            </w:pPr>
-            <w:r>
-              <w:rPr>
-                <w:rFonts w:asciiTheme="minorEastAsia" w:hAnsiTheme="minorEastAsia"/>
-                <w:sz w:val="21"/>
-                <w:szCs w:val="21"/>
-              </w:rPr>
-              <w:t>Marks: 5 / 5</w:t>
-            </w:r>
-          </w:p>
-        </w:tc>
-      </w:tr>
-    </w:tbl>
-    <w:p>
-      <w:pPr>
-        <w:rPr>
-          <w:rFonts w:ascii="Arial" w:hAnsi="Arial" w:cs="Arial"/>
-          <w:sz w:val="21"/>
-          <w:szCs w:val="21"/>
-        </w:rPr>
-      </w:pPr>
-    </w:p>
-    <w:p>
-      <w:pPr>
-        <w:rPr>
-          <w:rFonts w:ascii="Arial" w:hAnsi="Arial" w:cs="Arial"/>
-          <w:sz w:val="21"/>
-          <w:szCs w:val="21"/>
-        </w:rPr>
-      </w:pPr>
-    </w:p>
-    <w:p>
-      <w:pPr>
-        <w:rPr>
-          <w:rFonts w:ascii="Arial" w:hAnsi="Arial" w:cs="Arial"/>
-          <w:sz w:val="21"/>
-          <w:szCs w:val="21"/>
-        </w:rPr>
-      </w:pPr>
-    </w:p>
     <w:p>
       <w:pPr>
         <w:rPr>
@@ -2711,7 +2213,6 @@
           <w:b/>
           <w:bCs/>
         </w:rPr>
-        <w:lastRenderedPageBreak/>
         <w:t xml:space="preserve">Exercise </w:t>
       </w:r>
       <w:r>
@@ -2882,75 +2383,6 @@
         <w:tblLook w:val="04A0" w:firstRow="1" w:lastRow="0" w:firstColumn="1" w:lastColumn="0" w:noHBand="0" w:noVBand="1"/>
       </w:tblPr>
       <w:tblGrid>
-        <w:gridCol w:w="10456"/>
-      </w:tblGrid>
-      <w:tr>
-        <w:tc>
-          <w:tcPr>
-            <w:tcW w:w="10456" w:type="dxa"/>
-            <w:shd w:val="clear" w:color="auto" w:fill="A8D08D" w:themeFill="accent6" w:themeFillTint="99"/>
-          </w:tcPr>
-          <w:p>
-            <w:pPr>
-              <w:jc w:val="center"/>
-              <w:rPr>
-                <w:rFonts w:asciiTheme="minorEastAsia" w:hAnsiTheme="minorEastAsia" w:cs="Arial"/>
-                <w:sz w:val="21"/>
-                <w:szCs w:val="21"/>
-              </w:rPr>
-            </w:pPr>
-            <w:r>
-              <w:rPr>
-                <w:rFonts w:asciiTheme="minorEastAsia" w:hAnsiTheme="minorEastAsia"/>
-                <w:sz w:val="21"/>
-                <w:szCs w:val="21"/>
-              </w:rPr>
-              <w:t xml:space="preserve">Marks: </w:t>
-            </w:r>
-            <w:r>
-              <w:rPr>
-                <w:rFonts w:asciiTheme="minorEastAsia" w:hAnsiTheme="minorEastAsia"/>
-                <w:sz w:val="21"/>
-                <w:szCs w:val="21"/>
-              </w:rPr>
-              <w:t>10</w:t>
-            </w:r>
-            <w:r>
-              <w:rPr>
-                <w:rFonts w:asciiTheme="minorEastAsia" w:hAnsiTheme="minorEastAsia"/>
-                <w:sz w:val="21"/>
-                <w:szCs w:val="21"/>
-              </w:rPr>
-              <w:t xml:space="preserve"> / </w:t>
-            </w:r>
-            <w:r>
-              <w:rPr>
-                <w:rFonts w:asciiTheme="minorEastAsia" w:hAnsiTheme="minorEastAsia"/>
-                <w:sz w:val="21"/>
-                <w:szCs w:val="21"/>
-              </w:rPr>
-              <w:t>10</w:t>
-            </w:r>
-          </w:p>
-        </w:tc>
-      </w:tr>
-    </w:tbl>
-    <w:p>
-      <w:pPr>
-        <w:rPr>
-          <w:rFonts w:ascii="Arial" w:hAnsi="Arial" w:cs="Arial"/>
-          <w:sz w:val="21"/>
-          <w:szCs w:val="21"/>
-        </w:rPr>
-      </w:pPr>
-    </w:p>
-    <w:tbl>
-      <w:tblPr>
-        <w:tblStyle w:val="TableGrid"/>
-        <w:tblW w:w="0" w:type="auto"/>
-        <w:tblLook w:val="04A0" w:firstRow="1" w:lastRow="0" w:firstColumn="1" w:lastColumn="0" w:noHBand="0" w:noVBand="1"/>
-      </w:tblPr>
-      <w:tblGrid>
         <w:gridCol w:w="502"/>
         <w:gridCol w:w="9954"/>
       </w:tblGrid>
@@ -2977,17 +2409,7 @@
                 <w:sz w:val="21"/>
                 <w:szCs w:val="21"/>
               </w:rPr>
-              <w:t>2.</w:t>
-            </w:r>
-            <w:r>
-              <w:rPr>
-                <w:rFonts w:asciiTheme="minorEastAsia" w:hAnsiTheme="minorEastAsia" w:cs="Arial"/>
-                <w:b/>
-                <w:bCs/>
-                <w:sz w:val="21"/>
-                <w:szCs w:val="21"/>
-              </w:rPr>
-              <w:t>2</w:t>
+              <w:t>2.2</w:t>
             </w:r>
           </w:p>
         </w:tc>
@@ -3077,75 +2499,6 @@
         </w:rPr>
       </w:pPr>
     </w:p>
-    <w:tbl>
-      <w:tblPr>
-        <w:tblStyle w:val="TableGrid"/>
-        <w:tblW w:w="0" w:type="auto"/>
-        <w:tblLook w:val="04A0" w:firstRow="1" w:lastRow="0" w:firstColumn="1" w:lastColumn="0" w:noHBand="0" w:noVBand="1"/>
-      </w:tblPr>
-      <w:tblGrid>
-        <w:gridCol w:w="10456"/>
-      </w:tblGrid>
-      <w:tr>
-        <w:tc>
-          <w:tcPr>
-            <w:tcW w:w="10456" w:type="dxa"/>
-            <w:shd w:val="clear" w:color="auto" w:fill="A8D08D" w:themeFill="accent6" w:themeFillTint="99"/>
-          </w:tcPr>
-          <w:p>
-            <w:pPr>
-              <w:jc w:val="center"/>
-              <w:rPr>
-                <w:rFonts w:asciiTheme="minorEastAsia" w:hAnsiTheme="minorEastAsia" w:cs="Arial"/>
-                <w:sz w:val="21"/>
-                <w:szCs w:val="21"/>
-              </w:rPr>
-            </w:pPr>
-            <w:r>
-              <w:rPr>
-                <w:rFonts w:asciiTheme="minorEastAsia" w:hAnsiTheme="minorEastAsia"/>
-                <w:sz w:val="21"/>
-                <w:szCs w:val="21"/>
-              </w:rPr>
-              <w:t xml:space="preserve">Marks: </w:t>
-            </w:r>
-            <w:r>
-              <w:rPr>
-                <w:rFonts w:asciiTheme="minorEastAsia" w:hAnsiTheme="minorEastAsia"/>
-                <w:sz w:val="21"/>
-                <w:szCs w:val="21"/>
-              </w:rPr>
-              <w:t>10</w:t>
-            </w:r>
-            <w:r>
-              <w:rPr>
-                <w:rFonts w:asciiTheme="minorEastAsia" w:hAnsiTheme="minorEastAsia"/>
-                <w:sz w:val="21"/>
-                <w:szCs w:val="21"/>
-              </w:rPr>
-              <w:t xml:space="preserve">/ </w:t>
-            </w:r>
-            <w:r>
-              <w:rPr>
-                <w:rFonts w:asciiTheme="minorEastAsia" w:hAnsiTheme="minorEastAsia"/>
-                <w:sz w:val="21"/>
-                <w:szCs w:val="21"/>
-              </w:rPr>
-              <w:t>10</w:t>
-            </w:r>
-          </w:p>
-        </w:tc>
-      </w:tr>
-    </w:tbl>
-    <w:p>
-      <w:pPr>
-        <w:rPr>
-          <w:rFonts w:ascii="Arial" w:hAnsi="Arial" w:cs="Arial"/>
-          <w:sz w:val="21"/>
-          <w:szCs w:val="21"/>
-        </w:rPr>
-      </w:pPr>
-    </w:p>
     <w:p>
       <w:pPr>
         <w:jc w:val="center"/>
@@ -3161,6 +2514,7 @@
           <w:b/>
           <w:bCs/>
         </w:rPr>
+        <w:lastRenderedPageBreak/>
         <w:t xml:space="preserve">Exercise </w:t>
       </w:r>
       <w:r>
@@ -3169,39 +2523,7 @@
           <w:b/>
           <w:bCs/>
         </w:rPr>
-        <w:t>3</w:t>
-      </w:r>
-      <w:r>
-        <w:rPr>
-          <w:rFonts w:asciiTheme="minorEastAsia" w:hAnsiTheme="minorEastAsia" w:cstheme="majorHAnsi"/>
-          <w:b/>
-          <w:bCs/>
-        </w:rPr>
-        <w:t xml:space="preserve"> </w:t>
-      </w:r>
-      <w:r>
-        <w:rPr>
-          <w:rFonts w:asciiTheme="minorEastAsia" w:hAnsiTheme="minorEastAsia" w:cstheme="majorHAnsi"/>
-          <w:b/>
-          <w:bCs/>
-        </w:rPr>
-        <w:t>–</w:t>
-      </w:r>
-      <w:r>
-        <w:rPr>
-          <w:rFonts w:asciiTheme="minorEastAsia" w:hAnsiTheme="minorEastAsia" w:cstheme="majorHAnsi"/>
-          <w:b/>
-          <w:bCs/>
-        </w:rPr>
-        <w:t xml:space="preserve"> </w:t>
-      </w:r>
-      <w:r>
-        <w:rPr>
-          <w:rFonts w:asciiTheme="minorEastAsia" w:hAnsiTheme="minorEastAsia" w:cstheme="majorHAnsi"/>
-          <w:b/>
-          <w:bCs/>
-        </w:rPr>
-        <w:t>Northwind Data Analysis linked to Excel (30 marks)</w:t>
+        <w:t>3 – Northwind Data Analysis linked to Excel (30 marks)</w:t>
       </w:r>
     </w:p>
     <w:tbl>
@@ -3422,60 +2744,6 @@
         </w:drawing>
       </w:r>
     </w:p>
-    <w:tbl>
-      <w:tblPr>
-        <w:tblStyle w:val="TableGrid"/>
-        <w:tblW w:w="0" w:type="auto"/>
-        <w:tblLook w:val="04A0" w:firstRow="1" w:lastRow="0" w:firstColumn="1" w:lastColumn="0" w:noHBand="0" w:noVBand="1"/>
-      </w:tblPr>
-      <w:tblGrid>
-        <w:gridCol w:w="10456"/>
-      </w:tblGrid>
-      <w:tr>
-        <w:tc>
-          <w:tcPr>
-            <w:tcW w:w="10456" w:type="dxa"/>
-            <w:shd w:val="clear" w:color="auto" w:fill="A8D08D" w:themeFill="accent6" w:themeFillTint="99"/>
-          </w:tcPr>
-          <w:p>
-            <w:pPr>
-              <w:jc w:val="center"/>
-              <w:rPr>
-                <w:rFonts w:asciiTheme="minorEastAsia" w:hAnsiTheme="minorEastAsia" w:cs="Arial"/>
-                <w:sz w:val="21"/>
-                <w:szCs w:val="21"/>
-              </w:rPr>
-            </w:pPr>
-            <w:r>
-              <w:rPr>
-                <w:rFonts w:asciiTheme="minorEastAsia" w:hAnsiTheme="minorEastAsia"/>
-                <w:sz w:val="21"/>
-                <w:szCs w:val="21"/>
-              </w:rPr>
-              <w:t>Marks: 5 / 5</w:t>
-            </w:r>
-          </w:p>
-        </w:tc>
-      </w:tr>
-    </w:tbl>
-    <w:p>
-      <w:pPr>
-        <w:rPr>
-          <w:rFonts w:ascii="Arial" w:hAnsi="Arial" w:cs="Arial"/>
-          <w:sz w:val="21"/>
-          <w:szCs w:val="21"/>
-        </w:rPr>
-      </w:pPr>
-    </w:p>
-    <w:p>
-      <w:pPr>
-        <w:rPr>
-          <w:rFonts w:ascii="Arial" w:hAnsi="Arial" w:cs="Arial"/>
-          <w:sz w:val="21"/>
-          <w:szCs w:val="21"/>
-        </w:rPr>
-      </w:pPr>
-    </w:p>
     <w:p>
       <w:pPr>
         <w:rPr>
@@ -3518,18 +2786,7 @@
                 <w:sz w:val="21"/>
                 <w:szCs w:val="21"/>
               </w:rPr>
-              <w:lastRenderedPageBreak/>
-              <w:t>3.</w:t>
-            </w:r>
-            <w:r>
-              <w:rPr>
-                <w:rFonts w:asciiTheme="minorEastAsia" w:hAnsiTheme="minorEastAsia" w:cs="Arial"/>
-                <w:b/>
-                <w:bCs/>
-                <w:sz w:val="21"/>
-                <w:szCs w:val="21"/>
-              </w:rPr>
-              <w:t>2</w:t>
+              <w:t>3.2</w:t>
             </w:r>
           </w:p>
         </w:tc>
@@ -3670,7 +2927,7 @@
                 <w:szCs w:val="21"/>
               </w:rPr>
             </w:pPr>
-            <w:bookmarkStart w:id="6" w:name="_Hlk44332632"/>
+            <w:bookmarkStart w:id="3" w:name="_Hlk44332632"/>
             <w:r>
               <w:rPr>
                 <w:rFonts w:asciiTheme="minorEastAsia" w:hAnsiTheme="minorEastAsia" w:cs="Arial"/>
@@ -3682,7 +2939,7 @@
           </w:p>
         </w:tc>
       </w:tr>
-      <w:bookmarkEnd w:id="6"/>
+      <w:bookmarkEnd w:id="3"/>
     </w:tbl>
     <w:p>
       <w:pPr>
@@ -3749,44 +3006,42 @@
         </w:drawing>
       </w:r>
     </w:p>
-    <w:tbl>
-      <w:tblPr>
-        <w:tblStyle w:val="TableGrid"/>
-        <w:tblW w:w="0" w:type="auto"/>
-        <w:tblLook w:val="04A0" w:firstRow="1" w:lastRow="0" w:firstColumn="1" w:lastColumn="0" w:noHBand="0" w:noVBand="1"/>
-      </w:tblPr>
-      <w:tblGrid>
-        <w:gridCol w:w="10456"/>
-      </w:tblGrid>
-      <w:tr>
-        <w:tc>
-          <w:tcPr>
-            <w:tcW w:w="10456" w:type="dxa"/>
-            <w:shd w:val="clear" w:color="auto" w:fill="A8D08D" w:themeFill="accent6" w:themeFillTint="99"/>
-          </w:tcPr>
-          <w:p>
-            <w:pPr>
-              <w:jc w:val="center"/>
-              <w:rPr>
-                <w:rFonts w:asciiTheme="minorEastAsia" w:hAnsiTheme="minorEastAsia" w:cs="Arial"/>
-                <w:sz w:val="21"/>
-                <w:szCs w:val="21"/>
-              </w:rPr>
-            </w:pPr>
-            <w:bookmarkStart w:id="7" w:name="_Hlk44332736"/>
-            <w:r>
-              <w:rPr>
-                <w:rFonts w:asciiTheme="minorEastAsia" w:hAnsiTheme="minorEastAsia"/>
-                <w:sz w:val="21"/>
-                <w:szCs w:val="21"/>
-              </w:rPr>
-              <w:t>Marks: 5 / 5</w:t>
-            </w:r>
-          </w:p>
-        </w:tc>
-      </w:tr>
-      <w:bookmarkEnd w:id="7"/>
-    </w:tbl>
+    <w:p>
+      <w:pPr>
+        <w:rPr>
+          <w:rFonts w:ascii="Arial" w:hAnsi="Arial" w:cs="Arial"/>
+          <w:sz w:val="21"/>
+          <w:szCs w:val="21"/>
+        </w:rPr>
+      </w:pPr>
+    </w:p>
+    <w:p>
+      <w:pPr>
+        <w:rPr>
+          <w:rFonts w:ascii="Arial" w:hAnsi="Arial" w:cs="Arial"/>
+          <w:sz w:val="21"/>
+          <w:szCs w:val="21"/>
+        </w:rPr>
+      </w:pPr>
+    </w:p>
+    <w:p>
+      <w:pPr>
+        <w:rPr>
+          <w:rFonts w:ascii="Arial" w:hAnsi="Arial" w:cs="Arial"/>
+          <w:sz w:val="21"/>
+          <w:szCs w:val="21"/>
+        </w:rPr>
+      </w:pPr>
+    </w:p>
+    <w:p>
+      <w:pPr>
+        <w:rPr>
+          <w:rFonts w:ascii="Arial" w:hAnsi="Arial" w:cs="Arial"/>
+          <w:sz w:val="21"/>
+          <w:szCs w:val="21"/>
+        </w:rPr>
+      </w:pPr>
+    </w:p>
     <w:p>
       <w:pPr>
         <w:rPr>
@@ -3829,17 +3084,8 @@
                 <w:sz w:val="21"/>
                 <w:szCs w:val="21"/>
               </w:rPr>
-              <w:t>3.</w:t>
-            </w:r>
-            <w:r>
-              <w:rPr>
-                <w:rFonts w:asciiTheme="minorEastAsia" w:hAnsiTheme="minorEastAsia" w:cs="Arial"/>
-                <w:b/>
-                <w:bCs/>
-                <w:sz w:val="21"/>
-                <w:szCs w:val="21"/>
-              </w:rPr>
-              <w:t>3</w:t>
+              <w:lastRenderedPageBreak/>
+              <w:t>3.3</w:t>
             </w:r>
           </w:p>
         </w:tc>
@@ -4022,6 +3268,16 @@
         </w:drawing>
       </w:r>
     </w:p>
+    <w:p>
+      <w:pPr>
+        <w:jc w:val="center"/>
+        <w:rPr>
+          <w:rFonts w:ascii="Arial" w:hAnsi="Arial" w:cs="Arial"/>
+          <w:sz w:val="21"/>
+          <w:szCs w:val="21"/>
+        </w:rPr>
+      </w:pPr>
+    </w:p>
     <w:tbl>
       <w:tblPr>
         <w:tblStyle w:val="TableGrid"/>
@@ -4035,42 +3291,6 @@
       <w:tr>
         <w:tc>
           <w:tcPr>
-            <w:tcW w:w="10456" w:type="dxa"/>
-            <w:gridSpan w:val="2"/>
-            <w:shd w:val="clear" w:color="auto" w:fill="A8D08D" w:themeFill="accent6" w:themeFillTint="99"/>
-          </w:tcPr>
-          <w:p>
-            <w:pPr>
-              <w:jc w:val="center"/>
-              <w:rPr>
-                <w:rFonts w:asciiTheme="minorEastAsia" w:hAnsiTheme="minorEastAsia" w:cs="Arial"/>
-                <w:sz w:val="21"/>
-                <w:szCs w:val="21"/>
-              </w:rPr>
-            </w:pPr>
-            <w:bookmarkStart w:id="8" w:name="_Hlk44332875"/>
-            <w:r>
-              <w:rPr>
-                <w:rFonts w:asciiTheme="minorEastAsia" w:hAnsiTheme="minorEastAsia"/>
-                <w:sz w:val="21"/>
-                <w:szCs w:val="21"/>
-              </w:rPr>
-              <w:t xml:space="preserve">Marks: </w:t>
-            </w:r>
-            <w:r>
-              <w:rPr>
-                <w:rFonts w:asciiTheme="minorEastAsia" w:hAnsiTheme="minorEastAsia"/>
-                <w:sz w:val="21"/>
-                <w:szCs w:val="21"/>
-              </w:rPr>
-              <w:t>10/10</w:t>
-            </w:r>
-          </w:p>
-        </w:tc>
-      </w:tr>
-      <w:tr>
-        <w:tc>
-          <w:tcPr>
             <w:tcW w:w="502" w:type="dxa"/>
           </w:tcPr>
           <w:p>
@@ -4083,6 +3303,7 @@
                 <w:szCs w:val="21"/>
               </w:rPr>
             </w:pPr>
+            <w:bookmarkStart w:id="4" w:name="_Hlk44332875"/>
             <w:r>
               <w:rPr>
                 <w:rFonts w:asciiTheme="minorEastAsia" w:hAnsiTheme="minorEastAsia" w:cs="Arial"/>
@@ -4091,18 +3312,7 @@
                 <w:sz w:val="21"/>
                 <w:szCs w:val="21"/>
               </w:rPr>
-              <w:lastRenderedPageBreak/>
-              <w:t>3.</w:t>
-            </w:r>
-            <w:r>
-              <w:rPr>
-                <w:rFonts w:asciiTheme="minorEastAsia" w:hAnsiTheme="minorEastAsia" w:cs="Arial"/>
-                <w:b/>
-                <w:bCs/>
-                <w:sz w:val="21"/>
-                <w:szCs w:val="21"/>
-              </w:rPr>
-              <w:t>4</w:t>
+              <w:t>3.4</w:t>
             </w:r>
           </w:p>
         </w:tc>
@@ -4117,7 +3327,7 @@
           </w:p>
         </w:tc>
       </w:tr>
-      <w:bookmarkEnd w:id="8"/>
+      <w:bookmarkEnd w:id="4"/>
     </w:tbl>
     <w:p>
       <w:pPr>
@@ -4408,75 +3618,6 @@
           </wp:inline>
         </w:drawing>
       </w:r>
-    </w:p>
-    <w:tbl>
-      <w:tblPr>
-        <w:tblStyle w:val="TableGrid"/>
-        <w:tblW w:w="0" w:type="auto"/>
-        <w:tblLook w:val="04A0" w:firstRow="1" w:lastRow="0" w:firstColumn="1" w:lastColumn="0" w:noHBand="0" w:noVBand="1"/>
-      </w:tblPr>
-      <w:tblGrid>
-        <w:gridCol w:w="10456"/>
-      </w:tblGrid>
-      <w:tr>
-        <w:tc>
-          <w:tcPr>
-            <w:tcW w:w="10456" w:type="dxa"/>
-            <w:shd w:val="clear" w:color="auto" w:fill="A8D08D" w:themeFill="accent6" w:themeFillTint="99"/>
-          </w:tcPr>
-          <w:p>
-            <w:pPr>
-              <w:jc w:val="center"/>
-              <w:rPr>
-                <w:rFonts w:asciiTheme="minorEastAsia" w:hAnsiTheme="minorEastAsia" w:cs="Arial"/>
-                <w:sz w:val="21"/>
-                <w:szCs w:val="21"/>
-              </w:rPr>
-            </w:pPr>
-            <w:r>
-              <w:rPr>
-                <w:rFonts w:asciiTheme="minorEastAsia" w:hAnsiTheme="minorEastAsia"/>
-                <w:sz w:val="21"/>
-                <w:szCs w:val="21"/>
-              </w:rPr>
-              <w:t xml:space="preserve">Marks: </w:t>
-            </w:r>
-            <w:r>
-              <w:rPr>
-                <w:rFonts w:asciiTheme="minorEastAsia" w:hAnsiTheme="minorEastAsia"/>
-                <w:sz w:val="21"/>
-                <w:szCs w:val="21"/>
-              </w:rPr>
-              <w:t xml:space="preserve">10 </w:t>
-            </w:r>
-            <w:r>
-              <w:rPr>
-                <w:rFonts w:asciiTheme="minorEastAsia" w:hAnsiTheme="minorEastAsia"/>
-                <w:sz w:val="21"/>
-                <w:szCs w:val="21"/>
-              </w:rPr>
-              <w:t xml:space="preserve">/ </w:t>
-            </w:r>
-            <w:r>
-              <w:rPr>
-                <w:rFonts w:asciiTheme="minorEastAsia" w:hAnsiTheme="minorEastAsia"/>
-                <w:sz w:val="21"/>
-                <w:szCs w:val="21"/>
-              </w:rPr>
-              <w:t>10</w:t>
-            </w:r>
-          </w:p>
-        </w:tc>
-      </w:tr>
-    </w:tbl>
-    <w:p>
-      <w:pPr>
-        <w:rPr>
-          <w:rFonts w:ascii="Arial" w:hAnsi="Arial" w:cs="Arial"/>
-          <w:sz w:val="21"/>
-          <w:szCs w:val="21"/>
-        </w:rPr>
-      </w:pPr>
     </w:p>
     <w:sectPr>
       <w:pgSz w:w="11906" w:h="16838"/>
@@ -4848,6 +3989,7 @@
     <w:lsdException w:name="HTML Sample" w:semiHidden="1" w:unhideWhenUsed="1"/>
     <w:lsdException w:name="HTML Typewriter" w:semiHidden="1" w:unhideWhenUsed="1"/>
     <w:lsdException w:name="HTML Variable" w:semiHidden="1" w:unhideWhenUsed="1"/>
+    <w:lsdException w:name="Normal Table" w:semiHidden="1" w:unhideWhenUsed="1"/>
     <w:lsdException w:name="annotation subject" w:semiHidden="1" w:unhideWhenUsed="1"/>
     <w:lsdException w:name="No List" w:semiHidden="1" w:unhideWhenUsed="1"/>
     <w:lsdException w:name="Outline List 1" w:semiHidden="1" w:unhideWhenUsed="1"/>
@@ -4894,8 +4036,10 @@
     <w:lsdException w:name="Table Subtle 2" w:semiHidden="1" w:unhideWhenUsed="1"/>
     <w:lsdException w:name="Table Web 1" w:semiHidden="1" w:unhideWhenUsed="1"/>
     <w:lsdException w:name="Table Web 2" w:semiHidden="1" w:unhideWhenUsed="1"/>
+    <w:lsdException w:name="Table Web 3" w:semiHidden="1" w:unhideWhenUsed="1"/>
     <w:lsdException w:name="Balloon Text" w:semiHidden="1" w:unhideWhenUsed="1"/>
     <w:lsdException w:name="Table Grid" w:uiPriority="39"/>
+    <w:lsdException w:name="Table Theme" w:semiHidden="1" w:unhideWhenUsed="1"/>
     <w:lsdException w:name="Placeholder Text" w:semiHidden="1"/>
     <w:lsdException w:name="No Spacing" w:uiPriority="1" w:qFormat="1"/>
     <w:lsdException w:name="Light Shading" w:uiPriority="60"/>

</xml_diff>